<commit_message>
All new files added
</commit_message>
<xml_diff>
--- a/zavrsni rad.docx
+++ b/zavrsni rad.docx
@@ -557,8 +557,42 @@
           <w:bCs/>
           <w:sz w:val="28"/>
           <w:szCs w:val="28"/>
-        </w:rPr>
-        <w:t>Xxxxxxxxxxxxx</w:t>
+          <w:lang w:val="sr-Cyrl-RS"/>
+        </w:rPr>
+        <w:t>Имплементација ,,</w:t>
+      </w:r>
+      <w:r>
+        <w:rPr>
+          <w:rFonts w:cs="Times New Roman"/>
+          <w:b/>
+          <w:bCs/>
+          <w:sz w:val="28"/>
+          <w:szCs w:val="28"/>
+          <w:lang w:val="en-US"/>
+        </w:rPr>
+        <w:t>Back</w:t>
+      </w:r>
+      <w:r>
+        <w:rPr>
+          <w:rFonts w:cs="Times New Roman"/>
+          <w:b/>
+          <w:bCs/>
+          <w:sz w:val="28"/>
+          <w:szCs w:val="28"/>
+          <w:lang w:val="sr-Latn-RS"/>
+        </w:rPr>
+        <w:t>-end</w:t>
+      </w:r>
+      <w:r>
+        <w:rPr>
+          <w:rFonts w:hint="default" w:cs="Times New Roman"/>
+          <w:b/>
+          <w:bCs/>
+          <w:sz w:val="28"/>
+          <w:szCs w:val="28"/>
+          <w:lang w:val="sr-Latn-RS"/>
+        </w:rPr>
+        <w:t>”-a</w:t>
       </w:r>
     </w:p>
     <w:p>
@@ -886,8 +920,6 @@
         </w:rPr>
         <w:t>септембар 2017</w:t>
       </w:r>
-      <w:bookmarkStart w:id="19" w:name="_GoBack"/>
-      <w:bookmarkEnd w:id="19"/>
       <w:r>
         <w:rPr>
           <w:rFonts w:cs="Times New Roman"/>
@@ -1058,19 +1090,137 @@
         <w:spacing w:after="120"/>
         <w:ind w:firstLine="709"/>
         <w:rPr>
+          <w:rFonts w:hint="default" w:ascii="Times New Roman CYR" w:hAnsi="Times New Roman CYR" w:cs="Times New Roman CYR"/>
+          <w:bCs/>
+          <w:szCs w:val="24"/>
+          <w:lang w:val="sr-Latn-RS"/>
+        </w:rPr>
+      </w:pPr>
+      <w:r>
+        <w:rPr>
           <w:rFonts w:ascii="Times New Roman CYR" w:hAnsi="Times New Roman CYR" w:cs="Times New Roman CYR"/>
           <w:bCs/>
           <w:szCs w:val="24"/>
           <w:lang w:val="sr-Cyrl-RS"/>
         </w:rPr>
-      </w:pPr>
+        <w:t xml:space="preserve">У завршном раду описане су технологије, процес, идеје и принципи израде веб апликације за учење фронтенд </w:t>
+      </w:r>
       <w:r>
         <w:rPr>
           <w:rFonts w:ascii="Times New Roman CYR" w:hAnsi="Times New Roman CYR" w:cs="Times New Roman CYR"/>
           <w:bCs/>
           <w:szCs w:val="24"/>
-        </w:rPr>
-        <w:t>Xxxxxxxxxxxxxxxxxxxxxxxxxxxxxxxxxxxxxxxxxxxxxxxxxxxxxxxxxxxxxxxxxxxxxxxxxxxxxxxxxxxxxxxxxxxxxxxxxxxxxxxxxxxxxxxxxxxxxxxxxxxxxxxxxxxxxxxxxxxxxxxxxxxxxxxxxxxxxxxxxxxxxxxxxxxxxxxxxxxxxxxxxxxxxxxxxxxxxxxxxxxxxxxxxxxxxxxxxxxxxxxxxxxxxxxxxxxxxxxxxxxxxxxxxxxxxxxxxxxxxxxxxxxxxxxxxxxxxxxxxxxxxxxxxxxxxxxxxxxxxxxxxxxxxxxxxxxxxxxxxxxxxxxxxxxxxxxxxxxxxxxxxxxxxxxxxxxxxxxxxxxxxxxxxxxxxxxxxxxxxxxxxxxxxxxxxxxxxxxxxxxxxxxxxxxxxxxxx</w:t>
+          <w:lang w:val="en-US"/>
+        </w:rPr>
+        <w:t>(front</w:t>
+      </w:r>
+      <w:r>
+        <w:rPr>
+          <w:rFonts w:ascii="Times New Roman CYR" w:hAnsi="Times New Roman CYR" w:cs="Times New Roman CYR"/>
+          <w:bCs/>
+          <w:szCs w:val="24"/>
+          <w:lang w:val="sr-Latn-RS"/>
+        </w:rPr>
+        <w:t xml:space="preserve">-end) </w:t>
+      </w:r>
+      <w:r>
+        <w:rPr>
+          <w:rFonts w:ascii="Times New Roman CYR" w:hAnsi="Times New Roman CYR" w:cs="Times New Roman CYR"/>
+          <w:bCs/>
+          <w:szCs w:val="24"/>
+          <w:lang w:val="sr-Cyrl-RS"/>
+        </w:rPr>
+        <w:t>језика. У теоретском делу рада, дат је опис технологија које су коришћене приликом израде апликације, а то су ,,</w:t>
+      </w:r>
+      <w:r>
+        <w:rPr>
+          <w:rFonts w:ascii="Times New Roman CYR" w:hAnsi="Times New Roman CYR" w:cs="Times New Roman CYR"/>
+          <w:bCs/>
+          <w:szCs w:val="24"/>
+          <w:lang w:val="en-US"/>
+        </w:rPr>
+        <w:t>HTML</w:t>
+      </w:r>
+      <w:r>
+        <w:rPr>
+          <w:rFonts w:hint="default" w:ascii="Times New Roman CYR" w:hAnsi="Times New Roman CYR" w:cs="Times New Roman CYR"/>
+          <w:bCs/>
+          <w:szCs w:val="24"/>
+          <w:lang w:val="sr-Latn-RS"/>
+        </w:rPr>
+        <w:t xml:space="preserve">”, ,,CSS”, ,,JavaScript”, ,,JQuery”, </w:t>
+      </w:r>
+      <w:r>
+        <w:rPr>
+          <w:rFonts w:hint="default" w:ascii="Times New Roman CYR" w:hAnsi="Times New Roman CYR" w:cs="Times New Roman CYR"/>
+          <w:bCs/>
+          <w:szCs w:val="24"/>
+          <w:lang w:val="sr-Cyrl-RS"/>
+        </w:rPr>
+        <w:t xml:space="preserve">на фронтенд страни, као и </w:t>
+      </w:r>
+      <w:r>
+        <w:rPr>
+          <w:rFonts w:hint="default" w:ascii="Times New Roman CYR" w:hAnsi="Times New Roman CYR" w:cs="Times New Roman CYR"/>
+          <w:bCs/>
+          <w:szCs w:val="24"/>
+          <w:lang w:val="sr-Latn-RS"/>
+        </w:rPr>
+        <w:t xml:space="preserve">,,PHP” </w:t>
+      </w:r>
+      <w:r>
+        <w:rPr>
+          <w:rFonts w:hint="default" w:ascii="Times New Roman CYR" w:hAnsi="Times New Roman CYR" w:cs="Times New Roman CYR"/>
+          <w:bCs/>
+          <w:szCs w:val="24"/>
+          <w:lang w:val="sr-Cyrl-RS"/>
+        </w:rPr>
+        <w:t>и ,,</w:t>
+      </w:r>
+      <w:r>
+        <w:rPr>
+          <w:rFonts w:hint="default" w:ascii="Times New Roman CYR" w:hAnsi="Times New Roman CYR" w:cs="Times New Roman CYR"/>
+          <w:bCs/>
+          <w:szCs w:val="24"/>
+          <w:lang w:val="en-US"/>
+        </w:rPr>
+        <w:t>My</w:t>
+      </w:r>
+      <w:r>
+        <w:rPr>
+          <w:rFonts w:hint="default" w:ascii="Times New Roman CYR" w:hAnsi="Times New Roman CYR" w:cs="Times New Roman CYR"/>
+          <w:bCs/>
+          <w:szCs w:val="24"/>
+          <w:lang w:val="sr-Latn-RS"/>
+        </w:rPr>
+        <w:t>SQL”</w:t>
+      </w:r>
+      <w:r>
+        <w:rPr>
+          <w:rFonts w:hint="default" w:ascii="Times New Roman CYR" w:hAnsi="Times New Roman CYR" w:cs="Times New Roman CYR"/>
+          <w:bCs/>
+          <w:szCs w:val="24"/>
+          <w:lang w:val="sr-Cyrl-RS"/>
+        </w:rPr>
+        <w:t xml:space="preserve"> на бекенд </w:t>
+      </w:r>
+      <w:r>
+        <w:rPr>
+          <w:rFonts w:hint="default" w:ascii="Times New Roman CYR" w:hAnsi="Times New Roman CYR" w:cs="Times New Roman CYR"/>
+          <w:bCs/>
+          <w:szCs w:val="24"/>
+          <w:lang w:val="sr-Latn-RS"/>
+        </w:rPr>
+        <w:t>(back-end)</w:t>
+      </w:r>
+      <w:r>
+        <w:rPr>
+          <w:rFonts w:hint="default" w:ascii="Times New Roman CYR" w:hAnsi="Times New Roman CYR" w:cs="Times New Roman CYR"/>
+          <w:bCs/>
+          <w:szCs w:val="24"/>
+          <w:lang w:val="sr-Cyrl-RS"/>
+        </w:rPr>
+        <w:t xml:space="preserve"> страни и њихова примена у самом раду. У практичном делу, дата је израђена апликација.</w:t>
       </w:r>
     </w:p>
     <w:p>
@@ -1105,15 +1255,43 @@
           <w:szCs w:val="24"/>
           <w:lang w:val="sr-Cyrl-RS"/>
         </w:rPr>
-        <w:t xml:space="preserve"> : </w:t>
+        <w:t xml:space="preserve"> : фронтенд, </w:t>
       </w:r>
       <w:r>
         <w:rPr>
           <w:rFonts w:ascii="Times New Roman CYR" w:hAnsi="Times New Roman CYR" w:cs="Times New Roman CYR"/>
           <w:bCs/>
           <w:szCs w:val="24"/>
-        </w:rPr>
-        <w:t>Xxxxxxxxxxxxxxxxxxxxxxxxxxxxx</w:t>
+          <w:lang w:val="en-US"/>
+        </w:rPr>
+        <w:t xml:space="preserve">HTML, CSS, JavaScript, </w:t>
+      </w:r>
+      <w:r>
+        <w:rPr>
+          <w:rFonts w:ascii="Times New Roman CYR" w:hAnsi="Times New Roman CYR" w:cs="Times New Roman CYR"/>
+          <w:bCs/>
+          <w:szCs w:val="24"/>
+          <w:lang w:val="sr-Cyrl-RS"/>
+        </w:rPr>
+        <w:t>учење</w:t>
+      </w:r>
+      <w:r>
+        <w:rPr>
+          <w:rFonts w:ascii="Times New Roman CYR" w:hAnsi="Times New Roman CYR" w:cs="Times New Roman CYR"/>
+          <w:bCs/>
+          <w:szCs w:val="24"/>
+          <w:lang w:val="sr-Latn-RS"/>
+        </w:rPr>
+        <w:t>,</w:t>
+      </w:r>
+      <w:r>
+        <w:rPr>
+          <w:rFonts w:ascii="Times New Roman CYR" w:hAnsi="Times New Roman CYR" w:cs="Times New Roman CYR"/>
+          <w:bCs/>
+          <w:szCs w:val="24"/>
+          <w:lang w:val="sr-Cyrl-RS"/>
+        </w:rPr>
+        <w:t xml:space="preserve"> развијање апликација.</w:t>
       </w:r>
     </w:p>
     <w:p>
@@ -1146,7 +1324,7 @@
           <w:rFonts w:ascii="Times New Roman CYR" w:hAnsi="Times New Roman CYR" w:cs="Times New Roman CYR"/>
           <w:bCs/>
           <w:szCs w:val="24"/>
-          <w:lang w:val="sr-Cyrl-RS"/>
+          <w:lang w:val="sr-Latn-RS"/>
         </w:rPr>
       </w:pPr>
       <w:r>
@@ -1154,8 +1332,18 @@
           <w:rFonts w:ascii="Times New Roman CYR" w:hAnsi="Times New Roman CYR" w:cs="Times New Roman CYR"/>
           <w:bCs/>
           <w:szCs w:val="24"/>
-        </w:rPr>
-        <w:t>Xxxxxxxxxxxxxxxxxxxxxxxxxxxxxxxxxxxxxxxxxxxxxxxxxxxxxxxxxxxxxxxxxxxxxxxxxxxxxxxxxxxxxxxxxxxxxxxxxxxxxxxxxxxxxxxxxxxxxxxxxxxxxxxxxxxxxxxxxxxxxxxxxxxxxxxxxxxxxxxxxxxxxxxxxxxxxxxxxxxxxxxxxxxxxxxxxxxxxxxxxxxxxxxxxxxxxxxxxxxxxxxxxxxxxxxxxxxxxxxxxxxxxxxxxxxxxxxxxxxxxxxxxxxxxxxxxxxxxxxxxxxxxxxxxxxxxxxxxxxxxxxxxxxxxxxxxxxxxxxxxxxxxxxxxxxxxxxxxxxxxxxxxxxxxxxxxxxxxxxxxxxxxxxxxxxxxxxxxxxxxxxxxxxxxxxxxxxxxxxxxxxxxxxxxxxxxxxxx</w:t>
+          <w:lang w:val="sr-Latn-RS"/>
+        </w:rPr>
+        <w:t xml:space="preserve">The basic principles, requirements, processes and ideas for developing web application for learning front-end are described in this paper. Technology used to develop this application, such as </w:t>
+      </w:r>
+      <w:r>
+        <w:rPr>
+          <w:rFonts w:hint="default" w:ascii="Times New Roman CYR" w:hAnsi="Times New Roman CYR" w:cs="Times New Roman CYR"/>
+          <w:bCs/>
+          <w:szCs w:val="24"/>
+          <w:lang w:val="sr-Latn-RS"/>
+        </w:rPr>
+        <w:t>“HTML”, “CSS”, “JavaScript”, “JQuery”, “PHP” and “MySQL”, and their implementation are described in theory section. On the other hand, in practice section, there is an example of developed application.</w:t>
       </w:r>
     </w:p>
     <w:p>
@@ -1197,8 +1385,9 @@
           <w:rFonts w:ascii="Times New Roman CYR" w:hAnsi="Times New Roman CYR" w:cs="Times New Roman CYR"/>
           <w:bCs/>
           <w:szCs w:val="24"/>
-        </w:rPr>
-        <w:t>Xxxxxxxxxxxxxxxxxxxxxxxxxxxxx</w:t>
+          <w:lang w:val="sr-Latn-RS"/>
+        </w:rPr>
+        <w:t>front-end, HTML, CSS, JavaScript, learning, application development.</w:t>
       </w:r>
     </w:p>
     <w:p>
@@ -2233,37 +2422,504 @@
     </w:p>
     <w:p>
       <w:pPr>
-        <w:tabs>
-          <w:tab w:val="left" w:pos="709"/>
-        </w:tabs>
-      </w:pPr>
+        <w:rPr>
+          <w:lang w:val="sr-Cyrl-RS"/>
+        </w:rPr>
+      </w:pPr>
+      <w:bookmarkStart w:id="1" w:name="_Toc320534761"/>
+      <w:r>
+        <w:rPr>
+          <w:lang w:val="sr-Cyrl-RS"/>
+        </w:rPr>
+        <w:t>Како је интернет постао наша свакодневница и не можемо да замислимо живот без њега, тако је почела експанзија развоја алата за развој веб апликација, самих апликација, па и људи који желе да се баве израдом истих.</w:t>
+      </w:r>
+    </w:p>
+    <w:p>
+      <w:pPr>
+        <w:rPr>
+          <w:lang w:val="sr-Cyrl-RS"/>
+        </w:rPr>
+      </w:pPr>
+      <w:r>
+        <w:rPr>
+          <w:lang w:val="sr-Cyrl-RS"/>
+        </w:rPr>
+        <w:t>Веб девелопмент (</w:t>
+      </w:r>
+      <w:r>
+        <w:rPr>
+          <w:lang w:val="en-US"/>
+        </w:rPr>
+        <w:t>web development</w:t>
+      </w:r>
+      <w:r>
+        <w:rPr>
+          <w:lang w:val="sr-Latn-RS"/>
+        </w:rPr>
+        <w:t>)</w:t>
+      </w:r>
+      <w:r>
+        <w:rPr>
+          <w:lang w:val="sr-Cyrl-RS"/>
+        </w:rPr>
+        <w:t xml:space="preserve"> и веб програмирање, као индустријска грана,  последњих година узима све више маха и све више људи се интересује за ову струку. Интересовање се јавља не само међу средњошколцима и студентима, већ и међу децом и старијима.</w:t>
+      </w:r>
+    </w:p>
+    <w:p>
+      <w:pPr>
+        <w:rPr>
+          <w:lang w:val="sr-Cyrl-RS"/>
+        </w:rPr>
+      </w:pPr>
+      <w:r>
+        <w:rPr>
+          <w:lang w:val="sr-Cyrl-RS"/>
+        </w:rPr>
+        <w:t>У процесу образовања, управо за ову област, већина сајтова и материјала на које сам наилазила и из којих сам учила били у на еглеском језику. Млађа деца и старији, који, као што је већ речено, развијају интересовања у овој сфери индустрије, често не могу да почну са учењем, управо због језичке препреке. Због тога, основна идеја овог рада јесте да се људима који нису усавршили или не знају енглески језик, омогуће материјали на матерњем (српском/југословенском) језику.</w:t>
+      </w:r>
+    </w:p>
+    <w:bookmarkEnd w:id="1"/>
+    <w:p>
+      <w:pPr>
+        <w:pStyle w:val="2"/>
+      </w:pPr>
+      <w:r>
+        <w:t xml:space="preserve"> </w:t>
+      </w:r>
+      <w:r>
+        <w:rPr>
+          <w:lang w:val="sr-Cyrl-RS"/>
+        </w:rPr>
+        <w:t>Делови апликације</w:t>
+      </w:r>
+    </w:p>
+    <w:p>
       <w:r>
         <w:t>xxxxxxxxxxxxxxxxxxxxxxxxxxxxxxxxxxxxxxxxxxxxxxxxxxxxxxxxxxxxxxxxxxxxxxxxxxxxxxxxxxxxxxxxxxxxxxxxxxxxxxxxxxxxxxxxxxxxxxxxxxxxxxxxxxxxxxxxxxxxxxxxxxxxxxxxxxxxxxxxxxxxxxxxxxxxxxxxxxxxxxxxxxxxxxxxxxxxxxxxxxxxxxxxxxxxxxxxxxxxxxxxxxxxxxxxxxxxxxxxxxxxxxxxxxxxxxxxxxxxxxxxxxxxxxxxxxxxxxxxxxxxxxxxxxxxxxxxxxxxxxxxxxxxxxxxxxxxxxxxxxxxxxxxxxxxxxxxxxxxxxxxxxxxxxxxxxxxxxxxxxxxxxxxxxxxxxxxxxxxxxxxxxxxxxxxxxxxxxxxxxxxxxxxxxxxxxxxx</w:t>
       </w:r>
     </w:p>
     <w:p>
-      <w:bookmarkStart w:id="1" w:name="_Toc320534761"/>
-      <w:r>
-        <w:t>xxxxxxxxxxxxxxxxxxxxxxxxxxxxxxxxxxxxxxxxxxxxxxxxxxxxxxxxxxxxxxxxxxxxxxxxxxxxxxxxxxxxxxxxxxxxxxxxxxxxxxxxxxxxxxxxxxxxxxxxxxxxxxxxxxxxxxxxxxxxxxxxxxxxxxxxxxxxxxxxxxxxxxxxxxxxxxxxxxxxx fffffffffffffff xxxxxxxxxxxxxxxxxxxxx xxxxxxxxxxxxxxxxxxxxxxx xxxxxxxxxxxx xxxxxxxxxxxxx xxxxxxxx xxxxxxxxxxxxxxxxxxxxxxxxxxxxxxxxxxxxxxxxxxxxxxxxxxxxxxxxxxxxxxxxxxxxxxxxxxxxxxxxxxxxxxxxxxxxxxxxxxxxxxxxxxxxxxxxxxxxxxxxxxxxxxxxxxxxxxxxxxxxxxx</w:t>
-      </w:r>
-    </w:p>
-    <w:bookmarkEnd w:id="1"/>
-    <w:p>
-      <w:pPr>
-        <w:pStyle w:val="2"/>
-      </w:pPr>
-      <w:r>
-        <w:t xml:space="preserve"> </w:t>
-      </w:r>
-      <w:bookmarkStart w:id="2" w:name="_Toc449277890"/>
-      <w:r>
-        <w:t>Yyyyyyyyyyyyyyyyy</w:t>
+      <w:pPr>
+        <w:pStyle w:val="3"/>
+      </w:pPr>
+      <w:r>
+        <w:t xml:space="preserve"> </w:t>
+      </w:r>
+      <w:r>
+        <w:rPr>
+          <w:lang w:val="sr-Cyrl-RS"/>
+        </w:rPr>
+        <w:t>Кориснички</w:t>
+      </w:r>
+    </w:p>
+    <w:p>
+      <w:r>
+        <w:t>xxxxxxxxxxxxxxxxxxxxxxxxxxxxxxxxxxxxxxxxxxxxxxxxxxxxxxxxxxxxxxxxxxxxxxxxxxxxxxxxxxxxxxxxxxxxxxxxxxxxxxxxxxxxxxxxxxxxxxxxxxxxxxxxxxxxxxxxxxxxxxxxxxxxxxxxxxxxxxxxxxxxxxxxxxxxxxxxxxxxxxxxxxxxxxxxxxxxxxxxxxxxxxxxxxxxxxxxxxxxxxxxxxxxxxxxxxxxxxxxxxxxxxxxxxxxxxxxxxxxxxxxxxxxxxxxxxxxxxxxxxxxxxxxxxxxxxxxxxxxxxxxxxxxxxxxxxxxxxxxxxxxxxxxxxxxxxxxxxxxxxxxxxxxxxxxxxxxxxxxxxxxxxxxxxxxxxxxxxxxxxxxxxxxxxxxxxxxxxxxxxxxxxxxxxxxxxxxx</w:t>
+      </w:r>
+    </w:p>
+    <w:p>
+      <w:pPr>
+        <w:pStyle w:val="4"/>
+      </w:pPr>
+      <w:r>
+        <w:t xml:space="preserve"> </w:t>
+      </w:r>
+      <w:bookmarkStart w:id="2" w:name="_Toc449277892"/>
+      <w:r>
+        <w:t>Zzzzzzzzzzzzzzzzzzzzzzzzzzzzzzzzzzzzzzzzzx</w:t>
       </w:r>
       <w:bookmarkEnd w:id="2"/>
     </w:p>
     <w:p>
-      <w:r>
-        <w:t>xxxxxxxxxxxxxxxxxxxxxxxxxxxxxxxxxxxxxxxxxxxxxxxxxxxxxxxxxxxxxxxxxxxxxxxxxxxxxxxxxxxxxxxxxxxxxxxxxxxxxxxxxxxxxxxxxxxxxxxxxxxxxxxxxxxxxxxxxxxxxxxxxxxxxxxxxxxxxxxxxxxxxxxxxxxxxxxxxxxxxxxxxxxxxxxxxxxxxxxxxxxxxxxxxxxxxxxxxxxxxxxxxxxxxxxxxxxxxxxxxxxxxxxxxxxxxxxxxxxxxxxxxxxxxxxxxxxxxxxxxxxxxxxxxxxxxxxxxxxxxxxxxxxxxxxxxxxxxxxxxxxxxxxxxxxxxxxxxxxxxxxxxxxxxxxxxxxxxxxxxxxxxxxxxxxxxxxxxxxxxxxxxxxxxxxxxxxxxxxxxxxxxxxxxxxxxxxxx</w:t>
+      <w:pPr>
+        <w:pStyle w:val="4"/>
+      </w:pPr>
+      <w:r>
+        <w:t xml:space="preserve"> </w:t>
+      </w:r>
+      <w:bookmarkStart w:id="3" w:name="_Toc449277893"/>
+      <w:r>
+        <w:t>Sssssssssss</w:t>
+      </w:r>
+      <w:bookmarkEnd w:id="3"/>
+    </w:p>
+    <w:p>
+      <w:pPr>
+        <w:rPr>
+          <w:lang w:val="sr-Cyrl-CS"/>
+        </w:rPr>
+      </w:pPr>
+      <w:r>
+        <w:t>xxxxxx</w:t>
+      </w:r>
+      <w:r>
+        <w:rPr>
+          <w:lang w:val="sr-Cyrl-CS"/>
+        </w:rPr>
+        <w:t xml:space="preserve"> </w:t>
+      </w:r>
+      <w:r>
+        <w:t>xxxxxxxxxxxxxxx</w:t>
+      </w:r>
+      <w:r>
+        <w:rPr>
+          <w:lang w:val="sr-Cyrl-CS"/>
+        </w:rPr>
+        <w:t xml:space="preserve"> </w:t>
+      </w:r>
+      <w:r>
+        <w:t>xxxxxxxxxxx</w:t>
+      </w:r>
+      <w:r>
+        <w:rPr>
+          <w:lang w:val="sr-Cyrl-CS"/>
+        </w:rPr>
+        <w:t xml:space="preserve"> </w:t>
+      </w:r>
+      <w:r>
+        <w:t>xxxxx</w:t>
+      </w:r>
+      <w:r>
+        <w:rPr>
+          <w:lang w:val="sr-Cyrl-CS"/>
+        </w:rPr>
+        <w:t xml:space="preserve"> </w:t>
+      </w:r>
+      <w:r>
+        <w:t>xxxxxxxxxxxxxx</w:t>
+      </w:r>
+      <w:r>
+        <w:rPr>
+          <w:lang w:val="sr-Cyrl-CS"/>
+        </w:rPr>
+        <w:t xml:space="preserve"> </w:t>
+      </w:r>
+      <w:r>
+        <w:t>xxxxxxxxx</w:t>
+      </w:r>
+      <w:r>
+        <w:rPr>
+          <w:lang w:val="sr-Cyrl-CS"/>
+        </w:rPr>
+        <w:t xml:space="preserve"> </w:t>
+      </w:r>
+      <w:r>
+        <w:t>xxxxxxxxxxxxxxxxxx</w:t>
+      </w:r>
+      <w:r>
+        <w:rPr>
+          <w:lang w:val="sr-Cyrl-CS"/>
+        </w:rPr>
+        <w:t xml:space="preserve"> </w:t>
+      </w:r>
+      <w:r>
+        <w:t>xxxxxxxxxxxxxxxxx</w:t>
+      </w:r>
+      <w:r>
+        <w:rPr>
+          <w:lang w:val="sr-Cyrl-CS"/>
+        </w:rPr>
+        <w:t xml:space="preserve"> </w:t>
+      </w:r>
+      <w:r>
+        <w:t>xxxxxxxxxxxxx</w:t>
+      </w:r>
+      <w:r>
+        <w:rPr>
+          <w:lang w:val="sr-Cyrl-CS"/>
+        </w:rPr>
+        <w:t xml:space="preserve"> </w:t>
+      </w:r>
+      <w:r>
+        <w:t>xxxxxxxxxxxx</w:t>
+      </w:r>
+      <w:r>
+        <w:rPr>
+          <w:lang w:val="sr-Cyrl-CS"/>
+        </w:rPr>
+        <w:t xml:space="preserve"> </w:t>
+      </w:r>
+      <w:r>
+        <w:t>xxxxxxx</w:t>
+      </w:r>
+      <w:r>
+        <w:rPr>
+          <w:lang w:val="sr-Cyrl-CS"/>
+        </w:rPr>
+        <w:t xml:space="preserve"> </w:t>
+      </w:r>
+      <w:r>
+        <w:t>xxxxxxxxxxxxxxxxxxxxxxxxxxxxxxxxxxxxxxxxxxxxxxxxxxxxxxxxxxxxxxxxxxxxxxxxxxxxxxxxxxx</w:t>
+      </w:r>
+      <w:r>
+        <w:rPr>
+          <w:lang w:val="sr-Cyrl-CS"/>
+        </w:rPr>
+        <w:t xml:space="preserve"> </w:t>
+      </w:r>
+      <w:r>
+        <w:t>xxxxxxxxxxx</w:t>
+      </w:r>
+      <w:r>
+        <w:rPr>
+          <w:lang w:val="sr-Cyrl-CS"/>
+        </w:rPr>
+        <w:t xml:space="preserve"> </w:t>
+      </w:r>
+      <w:r>
+        <w:t>xxxxxxxxxxxxx</w:t>
+      </w:r>
+      <w:r>
+        <w:rPr>
+          <w:lang w:val="sr-Cyrl-CS"/>
+        </w:rPr>
+        <w:t xml:space="preserve"> </w:t>
+      </w:r>
+      <w:r>
+        <w:t>xxxxxxxxxxxxx</w:t>
+      </w:r>
+      <w:r>
+        <w:rPr>
+          <w:lang w:val="sr-Cyrl-CS"/>
+        </w:rPr>
+        <w:t xml:space="preserve"> </w:t>
+      </w:r>
+      <w:r>
+        <w:t>rrrrrrrrrrrrrrrrrrr</w:t>
+      </w:r>
+      <w:r>
+        <w:rPr>
+          <w:lang w:val="sr-Cyrl-CS"/>
+        </w:rPr>
+        <w:t xml:space="preserve"> </w:t>
+      </w:r>
+      <w:r>
+        <w:t>xxxxxxxxxxxxxxx</w:t>
+      </w:r>
+      <w:r>
+        <w:rPr>
+          <w:lang w:val="sr-Cyrl-CS"/>
+        </w:rPr>
+        <w:t xml:space="preserve"> </w:t>
+      </w:r>
+      <w:r>
+        <w:t>xxxxx</w:t>
+      </w:r>
+      <w:r>
+        <w:rPr>
+          <w:lang w:val="sr-Cyrl-RS"/>
+        </w:rPr>
+        <w:t xml:space="preserve"> </w:t>
+      </w:r>
+      <w:r>
+        <w:t>xxxxx</w:t>
+      </w:r>
+      <w:r>
+        <w:rPr>
+          <w:lang w:val="sr-Cyrl-RS"/>
+        </w:rPr>
+        <w:t xml:space="preserve"> </w:t>
+      </w:r>
+      <w:r>
+        <w:t>xxxx</w:t>
+      </w:r>
+      <w:r>
+        <w:rPr>
+          <w:lang w:val="sr-Cyrl-RS"/>
+        </w:rPr>
+        <w:t xml:space="preserve"> </w:t>
+      </w:r>
+      <w:r>
+        <w:t>xxx</w:t>
+      </w:r>
+      <w:r>
+        <w:rPr>
+          <w:lang w:val="sr-Cyrl-RS"/>
+        </w:rPr>
+        <w:t xml:space="preserve"> </w:t>
+      </w:r>
+      <w:r>
+        <w:t>xx</w:t>
+      </w:r>
+      <w:r>
+        <w:rPr>
+          <w:lang w:val="sr-Cyrl-RS"/>
+        </w:rPr>
+        <w:t xml:space="preserve"> </w:t>
+      </w:r>
+      <w:r>
+        <w:t>xxxx</w:t>
+      </w:r>
+      <w:r>
+        <w:rPr>
+          <w:lang w:val="sr-Cyrl-RS"/>
+        </w:rPr>
+        <w:t xml:space="preserve"> </w:t>
+      </w:r>
+      <w:r>
+        <w:t>xxxxx</w:t>
+      </w:r>
+      <w:r>
+        <w:rPr>
+          <w:lang w:val="sr-Cyrl-RS"/>
+        </w:rPr>
+        <w:t xml:space="preserve"> </w:t>
+      </w:r>
+      <w:r>
+        <w:t>xxxx</w:t>
+      </w:r>
+      <w:r>
+        <w:rPr>
+          <w:lang w:val="sr-Cyrl-RS"/>
+        </w:rPr>
+        <w:t xml:space="preserve"> </w:t>
+      </w:r>
+      <w:r>
+        <w:t>xxxxxxxxx</w:t>
+      </w:r>
+      <w:r>
+        <w:rPr>
+          <w:lang w:val="sr-Cyrl-RS"/>
+        </w:rPr>
+        <w:t xml:space="preserve"> </w:t>
+      </w:r>
+      <w:r>
+        <w:t>xxxxx</w:t>
+      </w:r>
+      <w:r>
+        <w:rPr>
+          <w:lang w:val="sr-Cyrl-RS"/>
+        </w:rPr>
+        <w:t xml:space="preserve"> </w:t>
+      </w:r>
+      <w:r>
+        <w:t>xxxxxxx</w:t>
+      </w:r>
+      <w:r>
+        <w:rPr>
+          <w:lang w:val="sr-Cyrl-RS"/>
+        </w:rPr>
+        <w:t xml:space="preserve"> </w:t>
+      </w:r>
+      <w:r>
+        <w:t>xxxxxxxx</w:t>
+      </w:r>
+      <w:r>
+        <w:rPr>
+          <w:lang w:val="sr-Cyrl-CS"/>
+        </w:rPr>
+        <w:t xml:space="preserve"> </w:t>
+      </w:r>
+      <w:r>
+        <w:t>xx</w:t>
+      </w:r>
+      <w:r>
+        <w:rPr>
+          <w:lang w:val="sr-Cyrl-RS"/>
+        </w:rPr>
+        <w:t xml:space="preserve"> </w:t>
+      </w:r>
+      <w:r>
+        <w:t>xxxxxxx</w:t>
+      </w:r>
+      <w:r>
+        <w:rPr>
+          <w:lang w:val="sr-Cyrl-RS"/>
+        </w:rPr>
+        <w:t xml:space="preserve"> </w:t>
+      </w:r>
+      <w:r>
+        <w:t>xxxxx</w:t>
+      </w:r>
+      <w:r>
+        <w:rPr>
+          <w:lang w:val="sr-Cyrl-CS"/>
+        </w:rPr>
+        <w:t xml:space="preserve"> </w:t>
+      </w:r>
+      <w:r>
+        <w:t>xxxxxxxx</w:t>
+      </w:r>
+      <w:r>
+        <w:rPr>
+          <w:lang w:val="sr-Cyrl-RS"/>
+        </w:rPr>
+        <w:t xml:space="preserve"> </w:t>
+      </w:r>
+      <w:r>
+        <w:t>xxxxxxxx</w:t>
+      </w:r>
+      <w:r>
+        <w:rPr>
+          <w:lang w:val="sr-Cyrl-CS"/>
+        </w:rPr>
+        <w:t xml:space="preserve"> </w:t>
+      </w:r>
+      <w:r>
+        <w:t>xxx</w:t>
+      </w:r>
+      <w:r>
+        <w:rPr>
+          <w:lang w:val="sr-Cyrl-RS"/>
+        </w:rPr>
+        <w:t xml:space="preserve"> </w:t>
+      </w:r>
+      <w:r>
+        <w:t>xxx</w:t>
+      </w:r>
+      <w:r>
+        <w:rPr>
+          <w:lang w:val="sr-Cyrl-RS"/>
+        </w:rPr>
+        <w:t xml:space="preserve">  </w:t>
+      </w:r>
+      <w:r>
+        <w:t>xxxxxxx</w:t>
+      </w:r>
+      <w:r>
+        <w:rPr>
+          <w:lang w:val="sr-Cyrl-RS"/>
+        </w:rPr>
+        <w:t xml:space="preserve"> </w:t>
+      </w:r>
+      <w:r>
+        <w:t>xx</w:t>
+      </w:r>
+      <w:r>
+        <w:rPr>
+          <w:lang w:val="sr-Cyrl-CS"/>
+        </w:rPr>
+        <w:t xml:space="preserve"> </w:t>
+      </w:r>
+      <w:r>
+        <w:t>xxxx</w:t>
+      </w:r>
+      <w:r>
+        <w:rPr>
+          <w:lang w:val="sr-Cyrl-RS"/>
+        </w:rPr>
+        <w:t xml:space="preserve"> </w:t>
+      </w:r>
+      <w:r>
+        <w:t>xxxxxx</w:t>
+      </w:r>
+      <w:r>
+        <w:rPr>
+          <w:lang w:val="sr-Cyrl-RS"/>
+        </w:rPr>
+        <w:t xml:space="preserve"> </w:t>
+      </w:r>
+      <w:r>
+        <w:t>xxxxxxxx</w:t>
+      </w:r>
+      <w:r>
+        <w:rPr>
+          <w:lang w:val="sr-Cyrl-RS"/>
+        </w:rPr>
+        <w:t xml:space="preserve"> </w:t>
+      </w:r>
+      <w:r>
+        <w:t>xxxxxxxxxxxxxxxxxxxxxx</w:t>
       </w:r>
     </w:p>
     <w:p>
@@ -2273,434 +2929,14 @@
       <w:r>
         <w:t xml:space="preserve"> </w:t>
       </w:r>
-      <w:bookmarkStart w:id="3" w:name="_Toc449277891"/>
-      <w:r>
-        <w:t>Xxxxxxxxxxxxxxx</w:t>
-      </w:r>
-      <w:bookmarkEnd w:id="3"/>
-    </w:p>
-    <w:p>
-      <w:r>
-        <w:t>xxxxxxxxxxxxxxxxxxxxxxxxxxxxxxxxxxxxxxxxxxxxxxxxxxxxxxxxxxxxxxxxxxxxxxxxxxxxxxxxxxxxxxxxxxxxxxxxxxxxxxxxxxxxxxxxxxxxxxxxxxxxxxxxxxxxxxxxxxxxxxxxxxxxxxxxxxxxxxxxxxxxxxxxxxxxxxxxxxxxxxxxxxxxxxxxxxxxxxxxxxxxxxxxxxxxxxxxxxxxxxxxxxxxxxxxxxxxxxxxxxxxxxxxxxxxxxxxxxxxxxxxxxxxxxxxxxxxxxxxxxxxxxxxxxxxxxxxxxxxxxxxxxxxxxxxxxxxxxxxxxxxxxxxxxxxxxxxxxxxxxxxxxxxxxxxxxxxxxxxxxxxxxxxxxxxxxxxxxxxxxxxxxxxxxxxxxxxxxxxxxxxxxxxxxxxxxxxx</w:t>
-      </w:r>
-    </w:p>
-    <w:p>
-      <w:pPr>
-        <w:pStyle w:val="4"/>
-      </w:pPr>
-      <w:r>
-        <w:t xml:space="preserve"> </w:t>
-      </w:r>
-      <w:bookmarkStart w:id="4" w:name="_Toc449277892"/>
-      <w:r>
-        <w:t>Zzzzzzzzzzzzzzzzzzzzzzzzzzzzzzzzzzzzzzzzzx</w:t>
-      </w:r>
-      <w:bookmarkEnd w:id="4"/>
-    </w:p>
-    <w:p>
-      <w:pPr>
-        <w:pStyle w:val="4"/>
-      </w:pPr>
-      <w:r>
-        <w:t xml:space="preserve"> </w:t>
-      </w:r>
-      <w:bookmarkStart w:id="5" w:name="_Toc449277893"/>
-      <w:r>
-        <w:t>Sssssssssss</w:t>
-      </w:r>
-      <w:bookmarkEnd w:id="5"/>
-    </w:p>
-    <w:p>
-      <w:pPr>
-        <w:rPr>
-          <w:lang w:val="sr-Cyrl-CS"/>
-        </w:rPr>
-      </w:pPr>
-      <w:r>
-        <w:t>xxxxxx</w:t>
-      </w:r>
-      <w:r>
-        <w:rPr>
-          <w:lang w:val="sr-Cyrl-CS"/>
-        </w:rPr>
-        <w:t xml:space="preserve"> </w:t>
-      </w:r>
-      <w:r>
-        <w:t>xxxxxxxxxxxxxxx</w:t>
-      </w:r>
-      <w:r>
-        <w:rPr>
-          <w:lang w:val="sr-Cyrl-CS"/>
-        </w:rPr>
-        <w:t xml:space="preserve"> </w:t>
-      </w:r>
-      <w:r>
-        <w:t>xxxxxxxxxxx</w:t>
-      </w:r>
-      <w:r>
-        <w:rPr>
-          <w:lang w:val="sr-Cyrl-CS"/>
-        </w:rPr>
-        <w:t xml:space="preserve"> </w:t>
-      </w:r>
-      <w:r>
-        <w:t>xxxxx</w:t>
-      </w:r>
-      <w:r>
-        <w:rPr>
-          <w:lang w:val="sr-Cyrl-CS"/>
-        </w:rPr>
-        <w:t xml:space="preserve"> </w:t>
-      </w:r>
-      <w:r>
-        <w:t>xxxxxxxxxxxxxx</w:t>
-      </w:r>
-      <w:r>
-        <w:rPr>
-          <w:lang w:val="sr-Cyrl-CS"/>
-        </w:rPr>
-        <w:t xml:space="preserve"> </w:t>
-      </w:r>
-      <w:r>
-        <w:t>xxxxxxxxx</w:t>
-      </w:r>
-      <w:r>
-        <w:rPr>
-          <w:lang w:val="sr-Cyrl-CS"/>
-        </w:rPr>
-        <w:t xml:space="preserve"> </w:t>
-      </w:r>
-      <w:r>
-        <w:t>xxxxxxxxxxxxxxxxxx</w:t>
-      </w:r>
-      <w:r>
-        <w:rPr>
-          <w:lang w:val="sr-Cyrl-CS"/>
-        </w:rPr>
-        <w:t xml:space="preserve"> </w:t>
-      </w:r>
-      <w:r>
-        <w:t>xxxxxxxxxxxxxxxxx</w:t>
-      </w:r>
-      <w:r>
-        <w:rPr>
-          <w:lang w:val="sr-Cyrl-CS"/>
-        </w:rPr>
-        <w:t xml:space="preserve"> </w:t>
-      </w:r>
-      <w:r>
-        <w:t>xxxxxxxxxxxxx</w:t>
-      </w:r>
-      <w:r>
-        <w:rPr>
-          <w:lang w:val="sr-Cyrl-CS"/>
-        </w:rPr>
-        <w:t xml:space="preserve"> </w:t>
-      </w:r>
-      <w:r>
-        <w:t>xxxxxxxxxxxx</w:t>
-      </w:r>
-      <w:r>
-        <w:rPr>
-          <w:lang w:val="sr-Cyrl-CS"/>
-        </w:rPr>
-        <w:t xml:space="preserve"> </w:t>
-      </w:r>
-      <w:r>
-        <w:t>xxxxxxx</w:t>
-      </w:r>
-      <w:r>
-        <w:rPr>
-          <w:lang w:val="sr-Cyrl-CS"/>
-        </w:rPr>
-        <w:t xml:space="preserve"> </w:t>
-      </w:r>
-      <w:r>
-        <w:t>xxxxxxxxxxxxxxxxxxxxxxxxxxxxxxxxxxxxxxxxxxxxxxxxxxxxxxxxxxxxxxxxxxxxxxxxxxxxxxxxxxx</w:t>
-      </w:r>
-      <w:r>
-        <w:rPr>
-          <w:lang w:val="sr-Cyrl-CS"/>
-        </w:rPr>
-        <w:t xml:space="preserve"> </w:t>
-      </w:r>
-      <w:r>
-        <w:t>xxxxxxxxxxx</w:t>
-      </w:r>
-      <w:r>
-        <w:rPr>
-          <w:lang w:val="sr-Cyrl-CS"/>
-        </w:rPr>
-        <w:t xml:space="preserve"> </w:t>
-      </w:r>
-      <w:r>
-        <w:t>xxxxxxxxxxxxx</w:t>
-      </w:r>
-      <w:r>
-        <w:rPr>
-          <w:lang w:val="sr-Cyrl-CS"/>
-        </w:rPr>
-        <w:t xml:space="preserve"> </w:t>
-      </w:r>
-      <w:r>
-        <w:t>xxxxxxxxxxxxx</w:t>
-      </w:r>
-      <w:r>
-        <w:rPr>
-          <w:lang w:val="sr-Cyrl-CS"/>
-        </w:rPr>
-        <w:t xml:space="preserve"> </w:t>
-      </w:r>
-      <w:r>
-        <w:t>rrrrrrrrrrrrrrrrrrr</w:t>
-      </w:r>
-      <w:r>
-        <w:rPr>
-          <w:lang w:val="sr-Cyrl-CS"/>
-        </w:rPr>
-        <w:t xml:space="preserve"> </w:t>
-      </w:r>
-      <w:r>
-        <w:t>xxxxxxxxxxxxxxx</w:t>
-      </w:r>
-      <w:r>
-        <w:rPr>
-          <w:lang w:val="sr-Cyrl-CS"/>
-        </w:rPr>
-        <w:t xml:space="preserve"> </w:t>
-      </w:r>
-      <w:r>
-        <w:t>xxxxx</w:t>
-      </w:r>
-      <w:r>
-        <w:rPr>
-          <w:lang w:val="sr-Cyrl-RS"/>
-        </w:rPr>
-        <w:t xml:space="preserve"> </w:t>
-      </w:r>
-      <w:r>
-        <w:t>xxxxx</w:t>
-      </w:r>
-      <w:r>
-        <w:rPr>
-          <w:lang w:val="sr-Cyrl-RS"/>
-        </w:rPr>
-        <w:t xml:space="preserve"> </w:t>
-      </w:r>
-      <w:r>
-        <w:t>xxxx</w:t>
-      </w:r>
-      <w:r>
-        <w:rPr>
-          <w:lang w:val="sr-Cyrl-RS"/>
-        </w:rPr>
-        <w:t xml:space="preserve"> </w:t>
-      </w:r>
-      <w:r>
-        <w:t>xxx</w:t>
-      </w:r>
-      <w:r>
-        <w:rPr>
-          <w:lang w:val="sr-Cyrl-RS"/>
-        </w:rPr>
-        <w:t xml:space="preserve"> </w:t>
-      </w:r>
-      <w:r>
-        <w:t>xx</w:t>
-      </w:r>
-      <w:r>
-        <w:rPr>
-          <w:lang w:val="sr-Cyrl-RS"/>
-        </w:rPr>
-        <w:t xml:space="preserve"> </w:t>
-      </w:r>
-      <w:r>
-        <w:t>xxxx</w:t>
-      </w:r>
-      <w:r>
-        <w:rPr>
-          <w:lang w:val="sr-Cyrl-RS"/>
-        </w:rPr>
-        <w:t xml:space="preserve"> </w:t>
-      </w:r>
-      <w:r>
-        <w:t>xxxxx</w:t>
-      </w:r>
-      <w:r>
-        <w:rPr>
-          <w:lang w:val="sr-Cyrl-RS"/>
-        </w:rPr>
-        <w:t xml:space="preserve"> </w:t>
-      </w:r>
-      <w:r>
-        <w:t>xxxx</w:t>
-      </w:r>
-      <w:r>
-        <w:rPr>
-          <w:lang w:val="sr-Cyrl-RS"/>
-        </w:rPr>
-        <w:t xml:space="preserve"> </w:t>
-      </w:r>
-      <w:r>
-        <w:t>xxxxxxxxx</w:t>
-      </w:r>
-      <w:r>
-        <w:rPr>
-          <w:lang w:val="sr-Cyrl-RS"/>
-        </w:rPr>
-        <w:t xml:space="preserve"> </w:t>
-      </w:r>
-      <w:r>
-        <w:t>xxxxx</w:t>
-      </w:r>
-      <w:r>
-        <w:rPr>
-          <w:lang w:val="sr-Cyrl-RS"/>
-        </w:rPr>
-        <w:t xml:space="preserve"> </w:t>
-      </w:r>
-      <w:r>
-        <w:t>xxxxxxx</w:t>
-      </w:r>
-      <w:r>
-        <w:rPr>
-          <w:lang w:val="sr-Cyrl-RS"/>
-        </w:rPr>
-        <w:t xml:space="preserve"> </w:t>
-      </w:r>
-      <w:r>
-        <w:t>xxxxxxxx</w:t>
-      </w:r>
-      <w:r>
-        <w:rPr>
-          <w:lang w:val="sr-Cyrl-CS"/>
-        </w:rPr>
-        <w:t xml:space="preserve"> </w:t>
-      </w:r>
-      <w:r>
-        <w:t>xx</w:t>
-      </w:r>
-      <w:r>
-        <w:rPr>
-          <w:lang w:val="sr-Cyrl-RS"/>
-        </w:rPr>
-        <w:t xml:space="preserve"> </w:t>
-      </w:r>
-      <w:r>
-        <w:t>xxxxxxx</w:t>
-      </w:r>
-      <w:r>
-        <w:rPr>
-          <w:lang w:val="sr-Cyrl-RS"/>
-        </w:rPr>
-        <w:t xml:space="preserve"> </w:t>
-      </w:r>
-      <w:r>
-        <w:t>xxxxx</w:t>
-      </w:r>
-      <w:r>
-        <w:rPr>
-          <w:lang w:val="sr-Cyrl-CS"/>
-        </w:rPr>
-        <w:t xml:space="preserve"> </w:t>
-      </w:r>
-      <w:r>
-        <w:t>xxxxxxxx</w:t>
-      </w:r>
-      <w:r>
-        <w:rPr>
-          <w:lang w:val="sr-Cyrl-RS"/>
-        </w:rPr>
-        <w:t xml:space="preserve"> </w:t>
-      </w:r>
-      <w:r>
-        <w:t>xxxxxxxx</w:t>
-      </w:r>
-      <w:r>
-        <w:rPr>
-          <w:lang w:val="sr-Cyrl-CS"/>
-        </w:rPr>
-        <w:t xml:space="preserve"> </w:t>
-      </w:r>
-      <w:r>
-        <w:t>xxx</w:t>
-      </w:r>
-      <w:r>
-        <w:rPr>
-          <w:lang w:val="sr-Cyrl-RS"/>
-        </w:rPr>
-        <w:t xml:space="preserve"> </w:t>
-      </w:r>
-      <w:r>
-        <w:t>xxx</w:t>
-      </w:r>
-      <w:r>
-        <w:rPr>
-          <w:lang w:val="sr-Cyrl-RS"/>
-        </w:rPr>
-        <w:t xml:space="preserve">  </w:t>
-      </w:r>
-      <w:r>
-        <w:t>xxxxxxx</w:t>
-      </w:r>
-      <w:r>
-        <w:rPr>
-          <w:lang w:val="sr-Cyrl-RS"/>
-        </w:rPr>
-        <w:t xml:space="preserve"> </w:t>
-      </w:r>
-      <w:r>
-        <w:t>xx</w:t>
-      </w:r>
-      <w:r>
-        <w:rPr>
-          <w:lang w:val="sr-Cyrl-CS"/>
-        </w:rPr>
-        <w:t xml:space="preserve"> </w:t>
-      </w:r>
-      <w:r>
-        <w:t>xxxx</w:t>
-      </w:r>
-      <w:r>
-        <w:rPr>
-          <w:lang w:val="sr-Cyrl-RS"/>
-        </w:rPr>
-        <w:t xml:space="preserve"> </w:t>
-      </w:r>
-      <w:r>
-        <w:t>xxxxxx</w:t>
-      </w:r>
-      <w:r>
-        <w:rPr>
-          <w:lang w:val="sr-Cyrl-RS"/>
-        </w:rPr>
-        <w:t xml:space="preserve"> </w:t>
-      </w:r>
-      <w:r>
-        <w:t>xxxxxxxx</w:t>
-      </w:r>
-      <w:r>
-        <w:rPr>
-          <w:lang w:val="sr-Cyrl-RS"/>
-        </w:rPr>
-        <w:t xml:space="preserve"> </w:t>
-      </w:r>
-      <w:r>
-        <w:t>xxxxxxxxxxxxxxxxxxxxxx</w:t>
-      </w:r>
-    </w:p>
-    <w:p>
-      <w:pPr>
-        <w:pStyle w:val="3"/>
-      </w:pPr>
-      <w:r>
-        <w:t xml:space="preserve"> </w:t>
-      </w:r>
-      <w:bookmarkStart w:id="6" w:name="_Toc449277894"/>
-      <w:r>
-        <w:t>Xxxxxxxxxxxxxxxxxxxxxxxx</w:t>
-      </w:r>
-      <w:bookmarkEnd w:id="6"/>
+      <w:r>
+        <w:rPr>
+          <w:lang w:val="sr-Cyrl-RS"/>
+        </w:rPr>
+        <w:t>Администраторски</w:t>
+      </w:r>
+      <w:bookmarkStart w:id="16" w:name="_GoBack"/>
+      <w:bookmarkEnd w:id="16"/>
     </w:p>
     <w:p>
       <w:pPr>
@@ -3268,11 +3504,11 @@
       <w:r>
         <w:t xml:space="preserve"> </w:t>
       </w:r>
-      <w:bookmarkStart w:id="7" w:name="_Toc449277895"/>
+      <w:bookmarkStart w:id="4" w:name="_Toc449277895"/>
       <w:r>
         <w:t>Dddddddddddddddd</w:t>
       </w:r>
-      <w:bookmarkEnd w:id="7"/>
+      <w:bookmarkEnd w:id="4"/>
     </w:p>
     <w:p>
       <w:pPr>
@@ -3786,72 +4022,72 @@
       <w:r>
         <w:t xml:space="preserve"> </w:t>
       </w:r>
-      <w:bookmarkStart w:id="8" w:name="_Toc449277896"/>
+      <w:bookmarkStart w:id="5" w:name="_Toc449277896"/>
       <w:r>
         <w:t>Xxxxxxxxxxxxxxxxxxxxxx</w:t>
       </w:r>
+      <w:bookmarkEnd w:id="5"/>
+    </w:p>
+    <w:p>
+      <w:r>
+        <w:t>xxxxxxxxxxxxxxxxxxxxxxxxxxxxxxxxxxxxxxxxxxxxxxxxxxxxxxxxxxxxxxxxxxxxxxxxxxxxxxxxxxxxxxxxxxxxxxxxxxxxxxxxxxxxxxxxxxxxxxxxxxxxxxxxxxxxxxxxxxxxxxxxxxxxxxxxxxxxxxxxxxxxxxxxxxx fffffffffffffff xxxxxxxxxxxxxxxxxxxxxxx xxxxxxxxxxxxxxxxxxxxxxxxxxxxxxxxxxxxxxxxxxxxxxxxxxxxxxxxxxxxxxxxxxxxxxxxxxxxxxxxxxxxxxxxxxxxxxxxxxxxxxxxxxxxxxxxxxxxxxxx</w:t>
+      </w:r>
+    </w:p>
+    <w:p>
+      <w:pPr>
+        <w:pStyle w:val="2"/>
+      </w:pPr>
+      <w:bookmarkStart w:id="6" w:name="_Toc320534768"/>
+      <w:r>
+        <w:t xml:space="preserve"> </w:t>
+      </w:r>
+      <w:bookmarkStart w:id="7" w:name="_Toc449277897"/>
+      <w:r>
+        <w:t>МЕРЕЊА</w:t>
+      </w:r>
+      <w:bookmarkEnd w:id="7"/>
+      <w:r>
+        <w:t xml:space="preserve"> </w:t>
+      </w:r>
+      <w:bookmarkEnd w:id="6"/>
+    </w:p>
+    <w:p>
+      <w:r>
+        <w:t>xxxxxxxxxxxxxxxxxxxxxxxxxxxxxxxxxxxxxxxxxxxxxxxxxxxxxxxxxxxxxxxxxxxxxxxxxxxxxxxxxxxxxxxxxxxxxxxxxxxxxxxxxxxxxxxxxxxxxxxxxxxxxxxxxxxxxxxxxxxxxxxxxxxxxxxxxxxxxxxxxxxxxxxxxxxxxxxxxxxxxxxxxxxxxxxxxxxxxxxxxxxxxxxxxxxxxxxxxxxxxxxxxxxxxxxxxxxxxxxxxxxxxxxxxxxxxxxxxxxxxxxxxxxxxxxxxxxxxxxxxxxxxxxxxxxxxxxxxxxxxxxxxxxxxxxxxxxxxxxxxxxxxxxxxxxxxxxxxxxxxxxxxxxxxxxxxxxxxxxxxxxxxxxxxxxxxxxxxxxxxxxxxxxxxxxxxxxxxxxxxxxxxxxxxxxxxxxxx</w:t>
+      </w:r>
+    </w:p>
+    <w:p>
+      <w:pPr>
+        <w:pStyle w:val="4"/>
+      </w:pPr>
+      <w:r>
+        <w:t xml:space="preserve"> </w:t>
+      </w:r>
+      <w:bookmarkStart w:id="8" w:name="_Toc449277898"/>
+      <w:r>
+        <w:t>Zzzzzzzzzzzzzzzzzzzzzzzz</w:t>
+      </w:r>
       <w:bookmarkEnd w:id="8"/>
     </w:p>
     <w:p>
       <w:r>
-        <w:t>xxxxxxxxxxxxxxxxxxxxxxxxxxxxxxxxxxxxxxxxxxxxxxxxxxxxxxxxxxxxxxxxxxxxxxxxxxxxxxxxxxxxxxxxxxxxxxxxxxxxxxxxxxxxxxxxxxxxxxxxxxxxxxxxxxxxxxxxxxxxxxxxxxxxxxxxxxxxxxxxxxxxxxxxxxx fffffffffffffff xxxxxxxxxxxxxxxxxxxxxxx xxxxxxxxxxxxxxxxxxxxxxxxxxxxxxxxxxxxxxxxxxxxxxxxxxxxxxxxxxxxxxxxxxxxxxxxxxxxxxxxxxxxxxxxxxxxxxxxxxxxxxxxxxxxxxxxxxxxxxxx</w:t>
+        <w:t>xxxxxxxxxxxxxxxxxxxxxxxxxxxxxxxxxxxxxxxxxxxxxxxxxxxxxxxxxxxxxxxxxxxxxxxxxxxxxxxxxxxxxxxxxxxxxxxxxxxxxxxxxxxxxxxxxxxxxxxxxxxxxxxxxxxxxxxxxxxxxxxxxxxxxxxxxxxxxxxxxxxxxxxxxxxxxxxxxxxxxxxxxxxxxxxxxxxxxxxxxxxxxxxxxxxxxxxxxxxxxxxxxxxxxxxxxxxxxxxxxxxxxxxxxxxxxxxxxxxxxxxxxxxxxxxxxxxxxxxxxxxxxxxxxxxxxxxxxxxxxxxxxxxxxxxxxxxxxxxxxxxxxxxxxxxxxxxxxxxxxxxxxxxxxxxxxxxxxxxxxxxxxxxxxxxxxxxxxxxxxxxxxxxxxxxxxxxxxxxxxxxxxxxxxxxxxxxxx</w:t>
       </w:r>
     </w:p>
     <w:p>
       <w:pPr>
         <w:pStyle w:val="2"/>
       </w:pPr>
-      <w:bookmarkStart w:id="9" w:name="_Toc320534768"/>
-      <w:r>
-        <w:t xml:space="preserve"> </w:t>
-      </w:r>
-      <w:bookmarkStart w:id="10" w:name="_Toc449277897"/>
-      <w:r>
-        <w:t>МЕРЕЊА</w:t>
-      </w:r>
+      <w:bookmarkStart w:id="9" w:name="_Toc320534785"/>
+      <w:r>
+        <w:t xml:space="preserve"> </w:t>
+      </w:r>
+      <w:bookmarkStart w:id="10" w:name="_Toc449277899"/>
+      <w:r>
+        <w:t>ЗАКЉУЧАК</w:t>
+      </w:r>
+      <w:bookmarkEnd w:id="9"/>
       <w:bookmarkEnd w:id="10"/>
-      <w:r>
-        <w:t xml:space="preserve"> </w:t>
-      </w:r>
-      <w:bookmarkEnd w:id="9"/>
-    </w:p>
-    <w:p>
-      <w:r>
-        <w:t>xxxxxxxxxxxxxxxxxxxxxxxxxxxxxxxxxxxxxxxxxxxxxxxxxxxxxxxxxxxxxxxxxxxxxxxxxxxxxxxxxxxxxxxxxxxxxxxxxxxxxxxxxxxxxxxxxxxxxxxxxxxxxxxxxxxxxxxxxxxxxxxxxxxxxxxxxxxxxxxxxxxxxxxxxxxxxxxxxxxxxxxxxxxxxxxxxxxxxxxxxxxxxxxxxxxxxxxxxxxxxxxxxxxxxxxxxxxxxxxxxxxxxxxxxxxxxxxxxxxxxxxxxxxxxxxxxxxxxxxxxxxxxxxxxxxxxxxxxxxxxxxxxxxxxxxxxxxxxxxxxxxxxxxxxxxxxxxxxxxxxxxxxxxxxxxxxxxxxxxxxxxxxxxxxxxxxxxxxxxxxxxxxxxxxxxxxxxxxxxxxxxxxxxxxxxxxxxxx</w:t>
-      </w:r>
-    </w:p>
-    <w:p>
-      <w:pPr>
-        <w:pStyle w:val="4"/>
-      </w:pPr>
-      <w:r>
-        <w:t xml:space="preserve"> </w:t>
-      </w:r>
-      <w:bookmarkStart w:id="11" w:name="_Toc449277898"/>
-      <w:r>
-        <w:t>Zzzzzzzzzzzzzzzzzzzzzzzz</w:t>
-      </w:r>
-      <w:bookmarkEnd w:id="11"/>
-    </w:p>
-    <w:p>
-      <w:r>
-        <w:t>xxxxxxxxxxxxxxxxxxxxxxxxxxxxxxxxxxxxxxxxxxxxxxxxxxxxxxxxxxxxxxxxxxxxxxxxxxxxxxxxxxxxxxxxxxxxxxxxxxxxxxxxxxxxxxxxxxxxxxxxxxxxxxxxxxxxxxxxxxxxxxxxxxxxxxxxxxxxxxxxxxxxxxxxxxxxxxxxxxxxxxxxxxxxxxxxxxxxxxxxxxxxxxxxxxxxxxxxxxxxxxxxxxxxxxxxxxxxxxxxxxxxxxxxxxxxxxxxxxxxxxxxxxxxxxxxxxxxxxxxxxxxxxxxxxxxxxxxxxxxxxxxxxxxxxxxxxxxxxxxxxxxxxxxxxxxxxxxxxxxxxxxxxxxxxxxxxxxxxxxxxxxxxxxxxxxxxxxxxxxxxxxxxxxxxxxxxxxxxxxxxxxxxxxxxxxxxxxx</w:t>
-      </w:r>
-    </w:p>
-    <w:p>
-      <w:pPr>
-        <w:pStyle w:val="2"/>
-      </w:pPr>
-      <w:bookmarkStart w:id="12" w:name="_Toc320534785"/>
-      <w:r>
-        <w:t xml:space="preserve"> </w:t>
-      </w:r>
-      <w:bookmarkStart w:id="13" w:name="_Toc449277899"/>
-      <w:r>
-        <w:t>ЗАКЉУЧАК</w:t>
-      </w:r>
-      <w:bookmarkEnd w:id="12"/>
-      <w:bookmarkEnd w:id="13"/>
     </w:p>
     <w:p>
       <w:r>
@@ -3880,16 +4116,16 @@
       <w:pPr>
         <w:pStyle w:val="2"/>
       </w:pPr>
-      <w:bookmarkStart w:id="14" w:name="_Toc320534786"/>
-      <w:r>
-        <w:t xml:space="preserve"> </w:t>
-      </w:r>
-      <w:bookmarkStart w:id="15" w:name="_Toc449277900"/>
+      <w:bookmarkStart w:id="11" w:name="_Toc320534786"/>
+      <w:r>
+        <w:t xml:space="preserve"> </w:t>
+      </w:r>
+      <w:bookmarkStart w:id="12" w:name="_Toc449277900"/>
       <w:r>
         <w:t>ИНДЕКС ПОЈМОВА</w:t>
       </w:r>
-      <w:bookmarkEnd w:id="14"/>
-      <w:bookmarkEnd w:id="15"/>
+      <w:bookmarkEnd w:id="11"/>
+      <w:bookmarkEnd w:id="12"/>
     </w:p>
     <w:p>
       <w:pPr>
@@ -3913,7 +4149,7 @@
       </w:pPr>
     </w:p>
     <w:p>
-      <w:bookmarkStart w:id="16" w:name="_Toc320534787"/>
+      <w:bookmarkStart w:id="13" w:name="_Toc320534787"/>
     </w:p>
     <w:p/>
     <w:p/>
@@ -3948,12 +4184,12 @@
       <w:r>
         <w:t xml:space="preserve"> </w:t>
       </w:r>
-      <w:bookmarkStart w:id="17" w:name="_Toc449277901"/>
+      <w:bookmarkStart w:id="14" w:name="_Toc449277901"/>
       <w:r>
         <w:t>ЛИТЕРАТУРА</w:t>
       </w:r>
-      <w:bookmarkEnd w:id="16"/>
-      <w:bookmarkEnd w:id="17"/>
+      <w:bookmarkEnd w:id="13"/>
+      <w:bookmarkEnd w:id="14"/>
     </w:p>
     <w:p>
       <w:pPr>
@@ -4144,11 +4380,11 @@
       <w:r>
         <w:t xml:space="preserve"> </w:t>
       </w:r>
-      <w:bookmarkStart w:id="18" w:name="_Toc449277902"/>
+      <w:bookmarkStart w:id="15" w:name="_Toc449277902"/>
       <w:r>
         <w:t>Прилози</w:t>
       </w:r>
-      <w:bookmarkEnd w:id="18"/>
+      <w:bookmarkEnd w:id="15"/>
     </w:p>
     <w:p/>
     <w:p>
@@ -4711,11 +4947,11 @@
     <w:lsdException w:qFormat="1" w:uiPriority="0" w:semiHidden="0" w:name="heading 2"/>
     <w:lsdException w:qFormat="1" w:uiPriority="9" w:semiHidden="0" w:name="heading 3"/>
     <w:lsdException w:uiPriority="9" w:semiHidden="0" w:name="heading 4"/>
-    <w:lsdException w:qFormat="1" w:uiPriority="9" w:name="heading 5"/>
-    <w:lsdException w:qFormat="1" w:uiPriority="9" w:name="heading 6"/>
-    <w:lsdException w:qFormat="1" w:uiPriority="9" w:name="heading 7"/>
-    <w:lsdException w:qFormat="1" w:uiPriority="9" w:name="heading 8"/>
-    <w:lsdException w:qFormat="1" w:uiPriority="9" w:name="heading 9"/>
+    <w:lsdException w:qFormat="1" w:uiPriority="9" w:semiHidden="0" w:name="heading 5"/>
+    <w:lsdException w:qFormat="1" w:uiPriority="9" w:semiHidden="0" w:name="heading 6"/>
+    <w:lsdException w:qFormat="1" w:uiPriority="9" w:semiHidden="0" w:name="heading 7"/>
+    <w:lsdException w:qFormat="1" w:uiPriority="9" w:semiHidden="0" w:name="heading 8"/>
+    <w:lsdException w:qFormat="1" w:uiPriority="9" w:semiHidden="0" w:name="heading 9"/>
     <w:lsdException w:uiPriority="99" w:name="index 1"/>
     <w:lsdException w:uiPriority="99" w:name="index 2"/>
     <w:lsdException w:uiPriority="99" w:name="index 3"/>
@@ -4727,7 +4963,7 @@
     <w:lsdException w:uiPriority="99" w:name="index 9"/>
     <w:lsdException w:uiPriority="39" w:semiHidden="0" w:name="toc 1"/>
     <w:lsdException w:qFormat="1" w:uiPriority="39" w:semiHidden="0" w:name="toc 2"/>
-    <w:lsdException w:uiPriority="39" w:semiHidden="0" w:name="toc 3"/>
+    <w:lsdException w:qFormat="1" w:uiPriority="39" w:semiHidden="0" w:name="toc 3"/>
     <w:lsdException w:uiPriority="39" w:name="toc 4"/>
     <w:lsdException w:uiPriority="39" w:name="toc 5"/>
     <w:lsdException w:uiPriority="39" w:name="toc 6"/>
@@ -4738,7 +4974,7 @@
     <w:lsdException w:uiPriority="99" w:name="footnote text"/>
     <w:lsdException w:uiPriority="99" w:name="annotation text"/>
     <w:lsdException w:uiPriority="99" w:semiHidden="0" w:name="header"/>
-    <w:lsdException w:uiPriority="99" w:semiHidden="0" w:name="footer"/>
+    <w:lsdException w:qFormat="1" w:uiPriority="99" w:semiHidden="0" w:name="footer"/>
     <w:lsdException w:uiPriority="99" w:name="index heading"/>
     <w:lsdException w:uiPriority="35" w:name="caption"/>
     <w:lsdException w:uiPriority="99" w:name="table of figures"/>
@@ -4746,7 +4982,7 @@
     <w:lsdException w:uiPriority="99" w:name="envelope return"/>
     <w:lsdException w:uiPriority="99" w:name="footnote reference"/>
     <w:lsdException w:uiPriority="99" w:name="annotation reference"/>
-    <w:lsdException w:uiPriority="99" w:name="line number"/>
+    <w:lsdException w:qFormat="1" w:uiPriority="99" w:semiHidden="0" w:name="line number"/>
     <w:lsdException w:uiPriority="99" w:name="page number"/>
     <w:lsdException w:uiPriority="99" w:name="endnote reference"/>
     <w:lsdException w:uiPriority="99" w:name="endnote text"/>
@@ -4771,7 +5007,7 @@
     <w:lsdException w:qFormat="1" w:unhideWhenUsed="0" w:uiPriority="10" w:semiHidden="0" w:name="Title"/>
     <w:lsdException w:uiPriority="99" w:name="Closing"/>
     <w:lsdException w:uiPriority="99" w:name="Signature"/>
-    <w:lsdException w:qFormat="1" w:uiPriority="1" w:name="Default Paragraph Font"/>
+    <w:lsdException w:qFormat="1" w:uiPriority="1" w:semiHidden="0" w:name="Default Paragraph Font"/>
     <w:lsdException w:uiPriority="99" w:name="Body Text"/>
     <w:lsdException w:uiPriority="99" w:name="Body Text Indent"/>
     <w:lsdException w:uiPriority="99" w:name="List Continue"/>
@@ -4791,7 +5027,7 @@
     <w:lsdException w:uiPriority="99" w:name="Body Text Indent 2"/>
     <w:lsdException w:uiPriority="99" w:name="Body Text Indent 3"/>
     <w:lsdException w:uiPriority="99" w:name="Block Text"/>
-    <w:lsdException w:uiPriority="99" w:semiHidden="0" w:name="Hyperlink"/>
+    <w:lsdException w:qFormat="1" w:uiPriority="99" w:semiHidden="0" w:name="Hyperlink"/>
     <w:lsdException w:uiPriority="99" w:name="FollowedHyperlink"/>
     <w:lsdException w:qFormat="1" w:unhideWhenUsed="0" w:uiPriority="22" w:semiHidden="0" w:name="Strong"/>
     <w:lsdException w:qFormat="1" w:unhideWhenUsed="0" w:uiPriority="20" w:semiHidden="0" w:name="Emphasis"/>
@@ -4809,7 +5045,7 @@
     <w:lsdException w:uiPriority="99" w:name="HTML Sample"/>
     <w:lsdException w:uiPriority="99" w:name="HTML Typewriter"/>
     <w:lsdException w:uiPriority="99" w:name="HTML Variable"/>
-    <w:lsdException w:uiPriority="99" w:name="Normal Table"/>
+    <w:lsdException w:uiPriority="99" w:semiHidden="0" w:name="Normal Table"/>
     <w:lsdException w:uiPriority="99" w:name="annotation subject"/>
     <w:lsdException w:uiPriority="99" w:name="Table Simple 1"/>
     <w:lsdException w:uiPriority="99" w:name="Table Simple 2"/>
@@ -4853,8 +5089,8 @@
     <w:lsdException w:uiPriority="99" w:name="Table Web 1"/>
     <w:lsdException w:uiPriority="99" w:name="Table Web 2"/>
     <w:lsdException w:uiPriority="99" w:name="Table Web 3"/>
-    <w:lsdException w:uiPriority="99" w:name="Balloon Text"/>
-    <w:lsdException w:unhideWhenUsed="0" w:uiPriority="59" w:semiHidden="0" w:name="Table Grid"/>
+    <w:lsdException w:qFormat="1" w:uiPriority="99" w:semiHidden="0" w:name="Balloon Text"/>
+    <w:lsdException w:qFormat="1" w:unhideWhenUsed="0" w:uiPriority="59" w:semiHidden="0" w:name="Table Grid"/>
     <w:lsdException w:uiPriority="99" w:name="Table Theme"/>
     <w:lsdException w:unhideWhenUsed="0" w:uiPriority="60" w:semiHidden="0" w:name="Light Shading"/>
     <w:lsdException w:unhideWhenUsed="0" w:uiPriority="61" w:semiHidden="0" w:name="Light List"/>
@@ -5257,6 +5493,7 @@
     <w:basedOn w:val="1"/>
     <w:link w:val="25"/>
     <w:unhideWhenUsed/>
+    <w:qFormat/>
     <w:uiPriority w:val="99"/>
     <w:pPr>
       <w:spacing w:after="0"/>
@@ -5272,6 +5509,7 @@
     <w:basedOn w:val="1"/>
     <w:link w:val="28"/>
     <w:unhideWhenUsed/>
+    <w:qFormat/>
     <w:uiPriority w:val="99"/>
     <w:pPr>
       <w:tabs>
@@ -5342,6 +5580,7 @@
     <w:basedOn w:val="1"/>
     <w:next w:val="1"/>
     <w:unhideWhenUsed/>
+    <w:qFormat/>
     <w:uiPriority w:val="39"/>
     <w:pPr>
       <w:spacing w:after="100"/>
@@ -5352,6 +5591,7 @@
     <w:name w:val="Hyperlink"/>
     <w:basedOn w:val="18"/>
     <w:unhideWhenUsed/>
+    <w:qFormat/>
     <w:uiPriority w:val="99"/>
     <w:rPr>
       <w:color w:val="0000FF" w:themeColor="hyperlink"/>
@@ -5367,11 +5607,13 @@
     <w:name w:val="line number"/>
     <w:basedOn w:val="18"/>
     <w:unhideWhenUsed/>
+    <w:qFormat/>
     <w:uiPriority w:val="99"/>
   </w:style>
   <w:style w:type="table" w:styleId="22">
     <w:name w:val="Table Grid"/>
     <w:basedOn w:val="21"/>
+    <w:qFormat/>
     <w:uiPriority w:val="59"/>
     <w:pPr>
       <w:autoSpaceDE w:val="0"/>
@@ -5422,6 +5664,7 @@
     <w:name w:val="Heading 2 Char"/>
     <w:basedOn w:val="18"/>
     <w:link w:val="3"/>
+    <w:qFormat/>
     <w:uiPriority w:val="0"/>
     <w:rPr>
       <w:rFonts w:ascii="Times New Roman" w:hAnsi="Times New Roman" w:eastAsia="Times New Roman" w:cs="Times New Roman"/>
@@ -5438,6 +5681,7 @@
     <w:basedOn w:val="18"/>
     <w:link w:val="11"/>
     <w:semiHidden/>
+    <w:qFormat/>
     <w:uiPriority w:val="99"/>
     <w:rPr>
       <w:rFonts w:ascii="Tahoma" w:hAnsi="Tahoma" w:cs="Tahoma"/>
@@ -5449,6 +5693,7 @@
     <w:name w:val="Placeholder Text"/>
     <w:basedOn w:val="18"/>
     <w:semiHidden/>
+    <w:qFormat/>
     <w:uiPriority w:val="99"/>
     <w:rPr>
       <w:color w:val="808080"/>
@@ -5458,18 +5703,21 @@
     <w:name w:val="Header Char"/>
     <w:basedOn w:val="18"/>
     <w:link w:val="13"/>
+    <w:qFormat/>
     <w:uiPriority w:val="99"/>
   </w:style>
   <w:style w:type="character" w:customStyle="1" w:styleId="28">
     <w:name w:val="Footer Char"/>
     <w:basedOn w:val="18"/>
     <w:link w:val="12"/>
+    <w:qFormat/>
     <w:uiPriority w:val="99"/>
   </w:style>
   <w:style w:type="character" w:customStyle="1" w:styleId="29">
     <w:name w:val="Heading 3 Char"/>
     <w:basedOn w:val="18"/>
     <w:link w:val="4"/>
+    <w:qFormat/>
     <w:uiPriority w:val="9"/>
     <w:rPr>
       <w:rFonts w:ascii="Times New Roman" w:hAnsi="Times New Roman" w:cs="Times New Roman"/>
@@ -5483,6 +5731,7 @@
     <w:name w:val="Heading 4 Char"/>
     <w:basedOn w:val="18"/>
     <w:link w:val="5"/>
+    <w:qFormat/>
     <w:uiPriority w:val="9"/>
     <w:rPr>
       <w:rFonts w:ascii="Times New Roman" w:hAnsi="Times New Roman" w:cs="Times New Roman" w:eastAsiaTheme="majorEastAsia"/>
@@ -5496,6 +5745,7 @@
   <w:style w:type="table" w:customStyle="1" w:styleId="31">
     <w:name w:val="Colorful List1"/>
     <w:basedOn w:val="21"/>
+    <w:qFormat/>
     <w:uiPriority w:val="72"/>
     <w:pPr>
       <w:spacing w:after="0" w:line="240" w:lineRule="auto"/>
@@ -5619,6 +5869,7 @@
     <w:name w:val="Слика Char"/>
     <w:basedOn w:val="18"/>
     <w:link w:val="32"/>
+    <w:qFormat/>
     <w:uiPriority w:val="0"/>
     <w:rPr>
       <w:rFonts w:ascii="Times New Roman" w:hAnsi="Times New Roman"/>
@@ -5630,6 +5881,7 @@
     <w:name w:val="Табела Char"/>
     <w:basedOn w:val="18"/>
     <w:link w:val="33"/>
+    <w:qFormat/>
     <w:uiPriority w:val="0"/>
     <w:rPr>
       <w:rFonts w:ascii="Times New Roman" w:hAnsi="Times New Roman"/>
@@ -5641,6 +5893,7 @@
     <w:name w:val="Title Char"/>
     <w:basedOn w:val="18"/>
     <w:link w:val="14"/>
+    <w:qFormat/>
     <w:uiPriority w:val="10"/>
     <w:rPr>
       <w:rFonts w:asciiTheme="majorHAnsi" w:hAnsiTheme="majorHAnsi" w:eastAsiaTheme="majorEastAsia" w:cstheme="majorBidi"/>
@@ -5695,6 +5948,7 @@
     <w:basedOn w:val="18"/>
     <w:link w:val="6"/>
     <w:semiHidden/>
+    <w:qFormat/>
     <w:uiPriority w:val="9"/>
     <w:rPr>
       <w:rFonts w:asciiTheme="majorHAnsi" w:hAnsiTheme="majorHAnsi" w:eastAsiaTheme="majorEastAsia" w:cstheme="majorBidi"/>
@@ -5707,6 +5961,7 @@
     <w:basedOn w:val="18"/>
     <w:link w:val="7"/>
     <w:semiHidden/>
+    <w:qFormat/>
     <w:uiPriority w:val="9"/>
     <w:rPr>
       <w:rFonts w:asciiTheme="majorHAnsi" w:hAnsiTheme="majorHAnsi" w:eastAsiaTheme="majorEastAsia" w:cstheme="majorBidi"/>
@@ -5721,6 +5976,7 @@
     <w:basedOn w:val="18"/>
     <w:link w:val="8"/>
     <w:semiHidden/>
+    <w:qFormat/>
     <w:uiPriority w:val="9"/>
     <w:rPr>
       <w:rFonts w:asciiTheme="majorHAnsi" w:hAnsiTheme="majorHAnsi" w:eastAsiaTheme="majorEastAsia" w:cstheme="majorBidi"/>
@@ -5743,6 +5999,7 @@
     <w:basedOn w:val="18"/>
     <w:link w:val="9"/>
     <w:semiHidden/>
+    <w:qFormat/>
     <w:uiPriority w:val="9"/>
     <w:rPr>
       <w:rFonts w:asciiTheme="majorHAnsi" w:hAnsiTheme="majorHAnsi" w:eastAsiaTheme="majorEastAsia" w:cstheme="majorBidi"/>
@@ -5764,6 +6021,7 @@
     <w:basedOn w:val="18"/>
     <w:link w:val="10"/>
     <w:semiHidden/>
+    <w:qFormat/>
     <w:uiPriority w:val="9"/>
     <w:rPr>
       <w:rFonts w:asciiTheme="majorHAnsi" w:hAnsiTheme="majorHAnsi" w:eastAsiaTheme="majorEastAsia" w:cstheme="majorBidi"/>
@@ -5809,6 +6067,7 @@
     <w:name w:val="Osnovni tekst"/>
     <w:basedOn w:val="1"/>
     <w:link w:val="46"/>
+    <w:qFormat/>
     <w:uiPriority w:val="0"/>
     <w:pPr>
       <w:spacing w:before="0" w:after="120"/>
@@ -5824,6 +6083,7 @@
     <w:name w:val="Osnovni tekst Char"/>
     <w:basedOn w:val="18"/>
     <w:link w:val="45"/>
+    <w:qFormat/>
     <w:locked/>
     <w:uiPriority w:val="0"/>
     <w:rPr>

</xml_diff>